<commit_message>
Add 'add' to design
</commit_message>
<xml_diff>
--- a/Osim Parts Court Design.docx
+++ b/Osim Parts Court Design.docx
@@ -20,8 +20,8 @@
                 <wp:positionV relativeFrom="paragraph">
                   <wp:posOffset>81023</wp:posOffset>
                 </wp:positionV>
-                <wp:extent cx="1457960" cy="3645752"/>
-                <wp:effectExtent l="0" t="0" r="15240" b="12065"/>
+                <wp:extent cx="1457960" cy="4212911"/>
+                <wp:effectExtent l="0" t="0" r="15240" b="16510"/>
                 <wp:wrapNone/>
                 <wp:docPr id="1" name="Rectangle 1"/>
                 <wp:cNvGraphicFramePr/>
@@ -32,7 +32,7 @@
                       <wps:spPr>
                         <a:xfrm>
                           <a:off x="0" y="0"/>
-                          <a:ext cx="1457960" cy="3645752"/>
+                          <a:ext cx="1457960" cy="4212911"/>
                         </a:xfrm>
                         <a:prstGeom prst="rect">
                           <a:avLst/>
@@ -81,7 +81,7 @@
           </mc:Choice>
           <mc:Fallback>
             <w:pict>
-              <v:rect id="Rectangle 1" o:spid="_x0000_s1026" style="position:absolute;margin-left:2.75pt;margin-top:6.4pt;width:114.8pt;height:287.05pt;z-index:251659264;visibility:visible;mso-wrap-style:square;mso-height-percent:0;mso-wrap-distance-left:9pt;mso-wrap-distance-top:0;mso-wrap-distance-right:9pt;mso-wrap-distance-bottom:0;mso-position-horizontal:absolute;mso-position-horizontal-relative:text;mso-position-vertical:absolute;mso-position-vertical-relative:text;mso-height-percent:0;mso-height-relative:margin;v-text-anchor:middle" o:gfxdata="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" fillcolor="white [3201]" strokecolor="#70ad47 [3209]" strokeweight="1pt">
+              <v:rect id="Rectangle 1" o:spid="_x0000_s1026" style="position:absolute;margin-left:2.75pt;margin-top:6.4pt;width:114.8pt;height:331.75pt;z-index:251659264;visibility:visible;mso-wrap-style:square;mso-height-percent:0;mso-wrap-distance-left:9pt;mso-wrap-distance-top:0;mso-wrap-distance-right:9pt;mso-wrap-distance-bottom:0;mso-position-horizontal:absolute;mso-position-horizontal-relative:text;mso-position-vertical:absolute;mso-position-vertical-relative:text;mso-height-percent:0;mso-height-relative:margin;v-text-anchor:middle" o:gfxdata="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" fillcolor="white [3201]" strokecolor="#70ad47 [3209]" strokeweight="1pt">
                 <v:textbox>
                   <w:txbxContent>
                     <w:p>
@@ -109,10 +109,10 @@
               <wp:anchor distT="0" distB="0" distL="114300" distR="114300" simplePos="0" relativeHeight="251685888" behindDoc="0" locked="0" layoutInCell="1" allowOverlap="1" wp14:anchorId="31FC058E" wp14:editId="2C6DE3BE">
                 <wp:simplePos x="0" y="0"/>
                 <wp:positionH relativeFrom="column">
-                  <wp:posOffset>3242310</wp:posOffset>
+                  <wp:posOffset>3241843</wp:posOffset>
                 </wp:positionH>
                 <wp:positionV relativeFrom="paragraph">
-                  <wp:posOffset>3300280</wp:posOffset>
+                  <wp:posOffset>3867110</wp:posOffset>
                 </wp:positionV>
                 <wp:extent cx="1342663" cy="428263"/>
                 <wp:effectExtent l="12700" t="12700" r="16510" b="16510"/>
@@ -172,7 +172,7 @@
           </mc:Choice>
           <mc:Fallback>
             <w:pict>
-              <v:rect w14:anchorId="31FC058E" id="Rectangle 17" o:spid="_x0000_s1027" style="position:absolute;margin-left:255.3pt;margin-top:259.85pt;width:105.7pt;height:33.7pt;z-index:251685888;visibility:visible;mso-wrap-style:square;mso-wrap-distance-left:9pt;mso-wrap-distance-top:0;mso-wrap-distance-right:9pt;mso-wrap-distance-bottom:0;mso-position-horizontal:absolute;mso-position-horizontal-relative:text;mso-position-vertical:absolute;mso-position-vertical-relative:text;v-text-anchor:middle" o:gfxdata="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" fillcolor="#a5a5a5 [3206]" strokecolor="white [3201]" strokeweight="1.5pt">
+              <v:rect w14:anchorId="31FC058E" id="Rectangle 17" o:spid="_x0000_s1027" style="position:absolute;margin-left:255.25pt;margin-top:304.5pt;width:105.7pt;height:33.7pt;z-index:251685888;visibility:visible;mso-wrap-style:square;mso-wrap-distance-left:9pt;mso-wrap-distance-top:0;mso-wrap-distance-right:9pt;mso-wrap-distance-bottom:0;mso-position-horizontal:absolute;mso-position-horizontal-relative:text;mso-position-vertical:absolute;mso-position-vertical-relative:text;v-text-anchor:middle" o:gfxdata="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" fillcolor="#a5a5a5 [3206]" strokecolor="white [3201]" strokeweight="1.5pt">
                 <v:textbox>
                   <w:txbxContent>
                     <w:p>
@@ -181,6 +181,100 @@
                       </w:pPr>
                       <w:r>
                         <w:t>Close</w:t>
+                      </w:r>
+                    </w:p>
+                  </w:txbxContent>
+                </v:textbox>
+              </v:rect>
+            </w:pict>
+          </mc:Fallback>
+        </mc:AlternateContent>
+      </w:r>
+      <w:r>
+        <w:rPr>
+          <w:noProof/>
+        </w:rPr>
+        <mc:AlternateContent>
+          <mc:Choice Requires="wps">
+            <w:drawing>
+              <wp:anchor distT="0" distB="0" distL="114300" distR="114300" simplePos="0" relativeHeight="251687936" behindDoc="0" locked="0" layoutInCell="1" allowOverlap="1" wp14:anchorId="3A47B0F2" wp14:editId="6B5C01FD">
+                <wp:simplePos x="0" y="0"/>
+                <wp:positionH relativeFrom="column">
+                  <wp:posOffset>3240911</wp:posOffset>
+                </wp:positionH>
+                <wp:positionV relativeFrom="paragraph">
+                  <wp:posOffset>3298785</wp:posOffset>
+                </wp:positionV>
+                <wp:extent cx="1330526" cy="427990"/>
+                <wp:effectExtent l="12700" t="12700" r="15875" b="16510"/>
+                <wp:wrapNone/>
+                <wp:docPr id="10" name="Rectangle 10"/>
+                <wp:cNvGraphicFramePr/>
+                <a:graphic xmlns:a="http://schemas.openxmlformats.org/drawingml/2006/main">
+                  <a:graphicData uri="http://schemas.microsoft.com/office/word/2010/wordprocessingShape">
+                    <wps:wsp>
+                      <wps:cNvSpPr/>
+                      <wps:spPr>
+                        <a:xfrm>
+                          <a:off x="0" y="0"/>
+                          <a:ext cx="1330526" cy="427990"/>
+                        </a:xfrm>
+                        <a:prstGeom prst="rect">
+                          <a:avLst/>
+                        </a:prstGeom>
+                      </wps:spPr>
+                      <wps:style>
+                        <a:lnRef idx="3">
+                          <a:schemeClr val="lt1"/>
+                        </a:lnRef>
+                        <a:fillRef idx="1">
+                          <a:schemeClr val="accent3"/>
+                        </a:fillRef>
+                        <a:effectRef idx="1">
+                          <a:schemeClr val="accent3"/>
+                        </a:effectRef>
+                        <a:fontRef idx="minor">
+                          <a:schemeClr val="lt1"/>
+                        </a:fontRef>
+                      </wps:style>
+                      <wps:txbx>
+                        <w:txbxContent>
+                          <w:p>
+                            <w:pPr>
+                              <w:jc w:val="center"/>
+                            </w:pPr>
+                            <w:r>
+                              <w:t>Update</w:t>
+                            </w:r>
+                          </w:p>
+                        </w:txbxContent>
+                      </wps:txbx>
+                      <wps:bodyPr rot="0" spcFirstLastPara="0" vertOverflow="overflow" horzOverflow="overflow" vert="horz" wrap="square" lIns="91440" tIns="45720" rIns="91440" bIns="45720" numCol="1" spcCol="0" rtlCol="0" fromWordArt="0" anchor="ctr" anchorCtr="0" forceAA="0" compatLnSpc="1">
+                        <a:prstTxWarp prst="textNoShape">
+                          <a:avLst/>
+                        </a:prstTxWarp>
+                        <a:noAutofit/>
+                      </wps:bodyPr>
+                    </wps:wsp>
+                  </a:graphicData>
+                </a:graphic>
+                <wp14:sizeRelH relativeFrom="margin">
+                  <wp14:pctWidth>0</wp14:pctWidth>
+                </wp14:sizeRelH>
+              </wp:anchor>
+            </w:drawing>
+          </mc:Choice>
+          <mc:Fallback>
+            <w:pict>
+              <v:rect w14:anchorId="3A47B0F2" id="Rectangle 10" o:spid="_x0000_s1028" style="position:absolute;margin-left:255.2pt;margin-top:259.75pt;width:104.75pt;height:33.7pt;z-index:251687936;visibility:visible;mso-wrap-style:square;mso-width-percent:0;mso-wrap-distance-left:9pt;mso-wrap-distance-top:0;mso-wrap-distance-right:9pt;mso-wrap-distance-bottom:0;mso-position-horizontal:absolute;mso-position-horizontal-relative:text;mso-position-vertical:absolute;mso-position-vertical-relative:text;mso-width-percent:0;mso-width-relative:margin;v-text-anchor:middle" o:gfxdata="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" fillcolor="#a5a5a5 [3206]" strokecolor="white [3201]" strokeweight="1.5pt">
+                <v:textbox>
+                  <w:txbxContent>
+                    <w:p>
+                      <w:pPr>
+                        <w:jc w:val="center"/>
+                      </w:pPr>
+                      <w:r>
+                        <w:t>Update</w:t>
                       </w:r>
                     </w:p>
                   </w:txbxContent>

</xml_diff>

<commit_message>
ADD SEARCH KEY WORD
</commit_message>
<xml_diff>
--- a/Osim Parts Court Design.docx
+++ b/Osim Parts Court Design.docx
@@ -3,8 +3,6 @@
 <w:document xmlns:wpc="http://schemas.microsoft.com/office/word/2010/wordprocessingCanvas" xmlns:cx="http://schemas.microsoft.com/office/drawing/2014/chartex" xmlns:cx1="http://schemas.microsoft.com/office/drawing/2015/9/8/chartex" xmlns:cx2="http://schemas.microsoft.com/office/drawing/2015/10/21/chartex" xmlns:cx3="http://schemas.microsoft.com/office/drawing/2016/5/9/chartex" xmlns:cx4="http://schemas.microsoft.com/office/drawing/2016/5/10/chartex" xmlns:cx5="http://schemas.microsoft.com/office/drawing/2016/5/11/chartex" xmlns:cx6="http://schemas.microsoft.com/office/drawing/2016/5/12/chartex" xmlns:cx7="http://schemas.microsoft.com/office/drawing/2016/5/13/chartex" xmlns:cx8="http://schemas.microsoft.com/office/drawing/2016/5/14/chartex" xmlns:mc="http://schemas.openxmlformats.org/markup-compatibility/2006" xmlns:aink="http://schemas.microsoft.com/office/drawing/2016/ink" xmlns:am3d="http://schemas.microsoft.com/office/drawing/2017/model3d" xmlns:o="urn:schemas-microsoft-com:office:office" xmlns:r="http://schemas.openxmlformats.org/officeDocument/2006/relationships" xmlns:m="http://schemas.openxmlformats.org/officeDocument/2006/math" xmlns:v="urn:schemas-microsoft-com:vml" xmlns:wp14="http://schemas.microsoft.com/office/word/2010/wordprocessingDrawing" xmlns:wp="http://schemas.openxmlformats.org/drawingml/2006/wordprocessingDrawing" xmlns:w10="urn:schemas-microsoft-com:office:word" xmlns:w="http://schemas.openxmlformats.org/wordprocessingml/2006/main" xmlns:w14="http://schemas.microsoft.com/office/word/2010/wordml" xmlns:w15="http://schemas.microsoft.com/office/word/2012/wordml" xmlns:w16cid="http://schemas.microsoft.com/office/word/2016/wordml/cid" xmlns:w16se="http://schemas.microsoft.com/office/word/2015/wordml/symex" xmlns:wpg="http://schemas.microsoft.com/office/word/2010/wordprocessingGroup" xmlns:wpi="http://schemas.microsoft.com/office/word/2010/wordprocessingInk" xmlns:wne="http://schemas.microsoft.com/office/word/2006/wordml" xmlns:wps="http://schemas.microsoft.com/office/word/2010/wordprocessingShape" mc:Ignorable="w14 w15 w16se w16cid wp14">
   <w:body>
     <w:p>
-      <w:bookmarkStart w:id="0" w:name="_GoBack"/>
-      <w:bookmarkEnd w:id="0"/>
       <w:r>
         <w:rPr>
           <w:noProof/>
@@ -244,7 +242,7 @@
                               <w:jc w:val="center"/>
                             </w:pPr>
                             <w:r>
-                              <w:t>Update</w:t>
+                              <w:t>Add</w:t>
                             </w:r>
                           </w:p>
                         </w:txbxContent>
@@ -274,7 +272,7 @@
                         <w:jc w:val="center"/>
                       </w:pPr>
                       <w:r>
-                        <w:t>Update</w:t>
+                        <w:t>Add</w:t>
                       </w:r>
                     </w:p>
                   </w:txbxContent>
@@ -357,7 +355,7 @@
           </mc:Choice>
           <mc:Fallback>
             <w:pict>
-              <v:rect w14:anchorId="20A44DDD" id="Rectangle 13" o:spid="_x0000_s1028" style="position:absolute;margin-left:128.6pt;margin-top:259.8pt;width:105.7pt;height:33.7pt;z-index:251678720;visibility:visible;mso-wrap-style:square;mso-wrap-distance-left:9pt;mso-wrap-distance-top:0;mso-wrap-distance-right:9pt;mso-wrap-distance-bottom:0;mso-position-horizontal:absolute;mso-position-horizontal-relative:text;mso-position-vertical:absolute;mso-position-vertical-relative:text;v-text-anchor:middle" o:gfxdata="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" fillcolor="#a5a5a5 [3206]" strokecolor="white [3201]" strokeweight="1.5pt">
+              <v:rect w14:anchorId="20A44DDD" id="Rectangle 13" o:spid="_x0000_s1029" style="position:absolute;margin-left:128.6pt;margin-top:259.8pt;width:105.7pt;height:33.7pt;z-index:251678720;visibility:visible;mso-wrap-style:square;mso-wrap-distance-left:9pt;mso-wrap-distance-top:0;mso-wrap-distance-right:9pt;mso-wrap-distance-bottom:0;mso-position-horizontal:absolute;mso-position-horizontal-relative:text;mso-position-vertical:absolute;mso-position-vertical-relative:text;v-text-anchor:middle" o:gfxdata="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" fillcolor="#a5a5a5 [3206]" strokecolor="white [3201]" strokeweight="1.5pt">
                 <v:textbox>
                   <w:txbxContent>
                     <w:p>
@@ -448,7 +446,7 @@
           </mc:Choice>
           <mc:Fallback>
             <w:pict>
-              <v:rect id="Rectangle 11" o:spid="_x0000_s1029" style="position:absolute;margin-left:128.45pt;margin-top:214.2pt;width:105.7pt;height:33.7pt;z-index:251674624;visibility:visible;mso-wrap-style:square;mso-wrap-distance-left:9pt;mso-wrap-distance-top:0;mso-wrap-distance-right:9pt;mso-wrap-distance-bottom:0;mso-position-horizontal:absolute;mso-position-horizontal-relative:text;mso-position-vertical:absolute;mso-position-vertical-relative:text;v-text-anchor:middle" o:gfxdata="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" fillcolor="#a5a5a5 [3206]" strokecolor="white [3201]" strokeweight="1.5pt">
+              <v:rect id="Rectangle 11" o:spid="_x0000_s1030" style="position:absolute;margin-left:128.45pt;margin-top:214.2pt;width:105.7pt;height:33.7pt;z-index:251674624;visibility:visible;mso-wrap-style:square;mso-wrap-distance-left:9pt;mso-wrap-distance-top:0;mso-wrap-distance-right:9pt;mso-wrap-distance-bottom:0;mso-position-horizontal:absolute;mso-position-horizontal-relative:text;mso-position-vertical:absolute;mso-position-vertical-relative:text;v-text-anchor:middle" o:gfxdata="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" fillcolor="#a5a5a5 [3206]" strokecolor="white [3201]" strokeweight="1.5pt">
                 <v:textbox>
                   <w:txbxContent>
                     <w:p>
@@ -539,7 +537,7 @@
           </mc:Choice>
           <mc:Fallback>
             <w:pict>
-              <v:rect w14:anchorId="20A44DDD" id="Rectangle 12" o:spid="_x0000_s1030" style="position:absolute;margin-left:255.3pt;margin-top:214.35pt;width:105.7pt;height:33.7pt;z-index:251676672;visibility:visible;mso-wrap-style:square;mso-wrap-distance-left:9pt;mso-wrap-distance-top:0;mso-wrap-distance-right:9pt;mso-wrap-distance-bottom:0;mso-position-horizontal:absolute;mso-position-horizontal-relative:text;mso-position-vertical:absolute;mso-position-vertical-relative:text;v-text-anchor:middle" o:gfxdata="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" fillcolor="#a5a5a5 [3206]" strokecolor="white [3201]" strokeweight="1.5pt">
+              <v:rect w14:anchorId="20A44DDD" id="Rectangle 12" o:spid="_x0000_s1031" style="position:absolute;margin-left:255.3pt;margin-top:214.35pt;width:105.7pt;height:33.7pt;z-index:251676672;visibility:visible;mso-wrap-style:square;mso-wrap-distance-left:9pt;mso-wrap-distance-top:0;mso-wrap-distance-right:9pt;mso-wrap-distance-bottom:0;mso-position-horizontal:absolute;mso-position-horizontal-relative:text;mso-position-vertical:absolute;mso-position-vertical-relative:text;v-text-anchor:middle" o:gfxdata="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" fillcolor="#a5a5a5 [3206]" strokecolor="white [3201]" strokeweight="1.5pt">
                 <v:textbox>
                   <w:txbxContent>
                     <w:p>
@@ -630,7 +628,7 @@
           </mc:Choice>
           <mc:Fallback>
             <w:pict>
-              <v:rect w14:anchorId="4A303D0B" id="Rectangle 16" o:spid="_x0000_s1031" style="position:absolute;margin-left:313.6pt;margin-top:181.55pt;width:47.4pt;height:22.8pt;z-index:251683840;visibility:visible;mso-wrap-style:square;mso-wrap-distance-left:9pt;mso-wrap-distance-top:0;mso-wrap-distance-right:9pt;mso-wrap-distance-bottom:0;mso-position-horizontal:absolute;mso-position-horizontal-relative:text;mso-position-vertical:absolute;mso-position-vertical-relative:text;v-text-anchor:middle" o:gfxdata="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" fillcolor="#a5a5a5 [3206]" strokecolor="white [3201]" strokeweight="1.5pt">
+              <v:rect w14:anchorId="4A303D0B" id="Rectangle 16" o:spid="_x0000_s1032" style="position:absolute;margin-left:313.6pt;margin-top:181.55pt;width:47.4pt;height:22.8pt;z-index:251683840;visibility:visible;mso-wrap-style:square;mso-wrap-distance-left:9pt;mso-wrap-distance-top:0;mso-wrap-distance-right:9pt;mso-wrap-distance-bottom:0;mso-position-horizontal:absolute;mso-position-horizontal-relative:text;mso-position-vertical:absolute;mso-position-vertical-relative:text;v-text-anchor:middle" o:gfxdata="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" fillcolor="#a5a5a5 [3206]" strokecolor="white [3201]" strokeweight="1.5pt">
                 <v:textbox>
                   <w:txbxContent>
                     <w:p>
@@ -721,7 +719,7 @@
           </mc:Choice>
           <mc:Fallback>
             <w:pict>
-              <v:rect id="Rectangle 15" o:spid="_x0000_s1032" style="position:absolute;margin-left:254.3pt;margin-top:181.35pt;width:47.4pt;height:22.8pt;z-index:251681792;visibility:visible;mso-wrap-style:square;mso-wrap-distance-left:9pt;mso-wrap-distance-top:0;mso-wrap-distance-right:9pt;mso-wrap-distance-bottom:0;mso-position-horizontal:absolute;mso-position-horizontal-relative:text;mso-position-vertical:absolute;mso-position-vertical-relative:text;v-text-anchor:middle" o:gfxdata="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" fillcolor="#a5a5a5 [3206]" strokecolor="white [3201]" strokeweight="1.5pt">
+              <v:rect id="Rectangle 15" o:spid="_x0000_s1033" style="position:absolute;margin-left:254.3pt;margin-top:181.35pt;width:47.4pt;height:22.8pt;z-index:251681792;visibility:visible;mso-wrap-style:square;mso-wrap-distance-left:9pt;mso-wrap-distance-top:0;mso-wrap-distance-right:9pt;mso-wrap-distance-bottom:0;mso-position-horizontal:absolute;mso-position-horizontal-relative:text;mso-position-vertical:absolute;mso-position-vertical-relative:text;v-text-anchor:middle" o:gfxdata="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" fillcolor="#a5a5a5 [3206]" strokecolor="white [3201]" strokeweight="1.5pt">
                 <v:textbox>
                   <w:txbxContent>
                     <w:p>
@@ -812,7 +810,7 @@
           </mc:Choice>
           <mc:Fallback>
             <w:pict>
-              <v:rect w14:anchorId="0BC0682B" id="Rectangle 9" o:spid="_x0000_s1033" style="position:absolute;margin-left:252.6pt;margin-top:143.2pt;width:107.55pt;height:30.95pt;z-index:251673600;visibility:visible;mso-wrap-style:square;mso-wrap-distance-left:9pt;mso-wrap-distance-top:0;mso-wrap-distance-right:9pt;mso-wrap-distance-bottom:0;mso-position-horizontal:absolute;mso-position-horizontal-relative:text;mso-position-vertical:absolute;mso-position-vertical-relative:text;v-text-anchor:middle" o:gfxdata="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" fillcolor="white [3201]" strokecolor="#70ad47 [3209]" strokeweight="1pt">
+              <v:rect w14:anchorId="0BC0682B" id="Rectangle 9" o:spid="_x0000_s1034" style="position:absolute;margin-left:252.6pt;margin-top:143.2pt;width:107.55pt;height:30.95pt;z-index:251673600;visibility:visible;mso-wrap-style:square;mso-wrap-distance-left:9pt;mso-wrap-distance-top:0;mso-wrap-distance-right:9pt;mso-wrap-distance-bottom:0;mso-position-horizontal:absolute;mso-position-horizontal-relative:text;mso-position-vertical:absolute;mso-position-vertical-relative:text;v-text-anchor:middle" o:gfxdata="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" fillcolor="white [3201]" strokecolor="#70ad47 [3209]" strokeweight="1pt">
                 <v:textbox>
                   <w:txbxContent>
                     <w:p>
@@ -903,7 +901,7 @@
           </mc:Choice>
           <mc:Fallback>
             <w:pict>
-              <v:rect w14:anchorId="0BC0682B" id="Rectangle 8" o:spid="_x0000_s1034" style="position:absolute;margin-left:252.6pt;margin-top:97.65pt;width:107.55pt;height:30.95pt;z-index:251671552;visibility:visible;mso-wrap-style:square;mso-wrap-distance-left:9pt;mso-wrap-distance-top:0;mso-wrap-distance-right:9pt;mso-wrap-distance-bottom:0;mso-position-horizontal:absolute;mso-position-horizontal-relative:text;mso-position-vertical:absolute;mso-position-vertical-relative:text;v-text-anchor:middle" o:gfxdata="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" fillcolor="white [3201]" strokecolor="#70ad47 [3209]" strokeweight="1pt">
+              <v:rect w14:anchorId="0BC0682B" id="Rectangle 8" o:spid="_x0000_s1035" style="position:absolute;margin-left:252.6pt;margin-top:97.65pt;width:107.55pt;height:30.95pt;z-index:251671552;visibility:visible;mso-wrap-style:square;mso-wrap-distance-left:9pt;mso-wrap-distance-top:0;mso-wrap-distance-right:9pt;mso-wrap-distance-bottom:0;mso-position-horizontal:absolute;mso-position-horizontal-relative:text;mso-position-vertical:absolute;mso-position-vertical-relative:text;v-text-anchor:middle" o:gfxdata="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" fillcolor="white [3201]" strokecolor="#70ad47 [3209]" strokeweight="1pt">
                 <v:textbox>
                   <w:txbxContent>
                     <w:p>
@@ -994,7 +992,7 @@
           </mc:Choice>
           <mc:Fallback>
             <w:pict>
-              <v:rect w14:anchorId="0BC0682B" id="Rectangle 7" o:spid="_x0000_s1035" style="position:absolute;margin-left:252.6pt;margin-top:54.75pt;width:107.55pt;height:30.95pt;z-index:251669504;visibility:visible;mso-wrap-style:square;mso-wrap-distance-left:9pt;mso-wrap-distance-top:0;mso-wrap-distance-right:9pt;mso-wrap-distance-bottom:0;mso-position-horizontal:absolute;mso-position-horizontal-relative:text;mso-position-vertical:absolute;mso-position-vertical-relative:text;v-text-anchor:middle" o:gfxdata="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" fillcolor="white [3201]" strokecolor="#70ad47 [3209]" strokeweight="1pt">
+              <v:rect w14:anchorId="0BC0682B" id="Rectangle 7" o:spid="_x0000_s1036" style="position:absolute;margin-left:252.6pt;margin-top:54.75pt;width:107.55pt;height:30.95pt;z-index:251669504;visibility:visible;mso-wrap-style:square;mso-wrap-distance-left:9pt;mso-wrap-distance-top:0;mso-wrap-distance-right:9pt;mso-wrap-distance-bottom:0;mso-position-horizontal:absolute;mso-position-horizontal-relative:text;mso-position-vertical:absolute;mso-position-vertical-relative:text;v-text-anchor:middle" o:gfxdata="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" fillcolor="white [3201]" strokecolor="#70ad47 [3209]" strokeweight="1pt">
                 <v:textbox>
                   <w:txbxContent>
                     <w:p>
@@ -1085,7 +1083,7 @@
           </mc:Choice>
           <mc:Fallback>
             <w:pict>
-              <v:rect id="Rectangle 6" o:spid="_x0000_s1036" style="position:absolute;margin-left:252.45pt;margin-top:11.85pt;width:107.55pt;height:30.95pt;z-index:251667456;visibility:visible;mso-wrap-style:square;mso-wrap-distance-left:9pt;mso-wrap-distance-top:0;mso-wrap-distance-right:9pt;mso-wrap-distance-bottom:0;mso-position-horizontal:absolute;mso-position-horizontal-relative:text;mso-position-vertical:absolute;mso-position-vertical-relative:text;v-text-anchor:middle" o:gfxdata="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" fillcolor="white [3201]" strokecolor="#70ad47 [3209]" strokeweight="1pt">
+              <v:rect id="Rectangle 6" o:spid="_x0000_s1037" style="position:absolute;margin-left:252.45pt;margin-top:11.85pt;width:107.55pt;height:30.95pt;z-index:251667456;visibility:visible;mso-wrap-style:square;mso-wrap-distance-left:9pt;mso-wrap-distance-top:0;mso-wrap-distance-right:9pt;mso-wrap-distance-bottom:0;mso-position-horizontal:absolute;mso-position-horizontal-relative:text;mso-position-vertical:absolute;mso-position-vertical-relative:text;v-text-anchor:middle" o:gfxdata="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" fillcolor="white [3201]" strokecolor="#70ad47 [3209]" strokeweight="1pt">
                 <v:textbox>
                   <w:txbxContent>
                     <w:p>
@@ -1174,7 +1172,7 @@
                 <v:stroke joinstyle="miter"/>
                 <v:path gradientshapeok="t" o:connecttype="rect"/>
               </v:shapetype>
-              <v:shape id="Text Box 5" o:spid="_x0000_s1037" type="#_x0000_t202" style="position:absolute;margin-left:128.65pt;margin-top:140.45pt;width:103.9pt;height:31pt;z-index:251666432;visibility:visible;mso-wrap-style:square;mso-wrap-distance-left:9pt;mso-wrap-distance-top:0;mso-wrap-distance-right:9pt;mso-wrap-distance-bottom:0;mso-position-horizontal:absolute;mso-position-horizontal-relative:text;mso-position-vertical:absolute;mso-position-vertical-relative:text;v-text-anchor:top" o:gfxdata="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" fillcolor="white [3201]" strokeweight=".5pt">
+              <v:shape id="Text Box 5" o:spid="_x0000_s1038" type="#_x0000_t202" style="position:absolute;margin-left:128.65pt;margin-top:140.45pt;width:103.9pt;height:31pt;z-index:251666432;visibility:visible;mso-wrap-style:square;mso-wrap-distance-left:9pt;mso-wrap-distance-top:0;mso-wrap-distance-right:9pt;mso-wrap-distance-bottom:0;mso-position-horizontal:absolute;mso-position-horizontal-relative:text;mso-position-vertical:absolute;mso-position-vertical-relative:text;v-text-anchor:top" o:gfxdata="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" fillcolor="white [3201]" strokeweight=".5pt">
                 <v:textbox>
                   <w:txbxContent>
                     <w:p>
@@ -1261,7 +1259,7 @@
           </mc:Choice>
           <mc:Fallback>
             <w:pict>
-              <v:shape w14:anchorId="37234AD1" id="Text Box 4" o:spid="_x0000_s1038" type="#_x0000_t202" style="position:absolute;margin-left:128.65pt;margin-top:97.6pt;width:103.9pt;height:31pt;z-index:251664384;visibility:visible;mso-wrap-style:square;mso-wrap-distance-left:9pt;mso-wrap-distance-top:0;mso-wrap-distance-right:9pt;mso-wrap-distance-bottom:0;mso-position-horizontal:absolute;mso-position-horizontal-relative:text;mso-position-vertical:absolute;mso-position-vertical-relative:text;v-text-anchor:top" o:gfxdata="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" fillcolor="white [3201]" strokeweight=".5pt">
+              <v:shape w14:anchorId="37234AD1" id="Text Box 4" o:spid="_x0000_s1039" type="#_x0000_t202" style="position:absolute;margin-left:128.65pt;margin-top:97.6pt;width:103.9pt;height:31pt;z-index:251664384;visibility:visible;mso-wrap-style:square;mso-wrap-distance-left:9pt;mso-wrap-distance-top:0;mso-wrap-distance-right:9pt;mso-wrap-distance-bottom:0;mso-position-horizontal:absolute;mso-position-horizontal-relative:text;mso-position-vertical:absolute;mso-position-vertical-relative:text;v-text-anchor:top" o:gfxdata="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" fillcolor="white [3201]" strokeweight=".5pt">
                 <v:textbox>
                   <w:txbxContent>
                     <w:p>
@@ -1350,7 +1348,7 @@
           </mc:Choice>
           <mc:Fallback>
             <w:pict>
-              <v:shape w14:anchorId="37234AD1" id="Text Box 3" o:spid="_x0000_s1039" type="#_x0000_t202" style="position:absolute;margin-left:128.65pt;margin-top:54.75pt;width:103.9pt;height:31pt;z-index:251662336;visibility:visible;mso-wrap-style:square;mso-wrap-distance-left:9pt;mso-wrap-distance-top:0;mso-wrap-distance-right:9pt;mso-wrap-distance-bottom:0;mso-position-horizontal:absolute;mso-position-horizontal-relative:text;mso-position-vertical:absolute;mso-position-vertical-relative:text;v-text-anchor:top" o:gfxdata="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" fillcolor="white [3201]" strokeweight=".5pt">
+              <v:shape w14:anchorId="37234AD1" id="Text Box 3" o:spid="_x0000_s1040" type="#_x0000_t202" style="position:absolute;margin-left:128.65pt;margin-top:54.75pt;width:103.9pt;height:31pt;z-index:251662336;visibility:visible;mso-wrap-style:square;mso-wrap-distance-left:9pt;mso-wrap-distance-top:0;mso-wrap-distance-right:9pt;mso-wrap-distance-bottom:0;mso-position-horizontal:absolute;mso-position-horizontal-relative:text;mso-position-vertical:absolute;mso-position-vertical-relative:text;v-text-anchor:top" o:gfxdata="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" fillcolor="white [3201]" strokeweight=".5pt">
                 <v:textbox>
                   <w:txbxContent>
                     <w:p>
@@ -1418,7 +1416,10 @@
                               <w:jc w:val="center"/>
                             </w:pPr>
                             <w:r>
-                              <w:t>Model</w:t>
+                              <w:t>m</w:t>
+                            </w:r>
+                            <w:r>
+                              <w:t>odel</w:t>
                             </w:r>
                           </w:p>
                         </w:txbxContent>
@@ -1437,7 +1438,7 @@
           </mc:Choice>
           <mc:Fallback>
             <w:pict>
-              <v:shape id="Text Box 2" o:spid="_x0000_s1040" type="#_x0000_t202" style="position:absolute;margin-left:128.5pt;margin-top:11.85pt;width:103.9pt;height:31pt;z-index:251660288;visibility:visible;mso-wrap-style:square;mso-wrap-distance-left:9pt;mso-wrap-distance-top:0;mso-wrap-distance-right:9pt;mso-wrap-distance-bottom:0;mso-position-horizontal:absolute;mso-position-horizontal-relative:text;mso-position-vertical:absolute;mso-position-vertical-relative:text;v-text-anchor:top" o:gfxdata="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" fillcolor="white [3201]" strokeweight=".5pt">
+              <v:shape id="Text Box 2" o:spid="_x0000_s1041" type="#_x0000_t202" style="position:absolute;margin-left:128.5pt;margin-top:11.85pt;width:103.9pt;height:31pt;z-index:251660288;visibility:visible;mso-wrap-style:square;mso-wrap-distance-left:9pt;mso-wrap-distance-top:0;mso-wrap-distance-right:9pt;mso-wrap-distance-bottom:0;mso-position-horizontal:absolute;mso-position-horizontal-relative:text;mso-position-vertical:absolute;mso-position-vertical-relative:text;v-text-anchor:top" o:gfxdata="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" fillcolor="white [3201]" strokeweight=".5pt">
                 <v:textbox>
                   <w:txbxContent>
                     <w:p>
@@ -1445,7 +1446,10 @@
                         <w:jc w:val="center"/>
                       </w:pPr>
                       <w:r>
-                        <w:t>Model</w:t>
+                        <w:t>m</w:t>
+                      </w:r>
+                      <w:r>
+                        <w:t>odel</w:t>
                       </w:r>
                     </w:p>
                   </w:txbxContent>
@@ -1455,6 +1459,83 @@
           </mc:Fallback>
         </mc:AlternateContent>
       </w:r>
+    </w:p>
+    <w:p/>
+    <w:p/>
+    <w:p/>
+    <w:p/>
+    <w:p/>
+    <w:p/>
+    <w:p/>
+    <w:p/>
+    <w:p/>
+    <w:p/>
+    <w:p/>
+    <w:p/>
+    <w:p/>
+    <w:p/>
+    <w:p/>
+    <w:p/>
+    <w:p/>
+    <w:p/>
+    <w:p/>
+    <w:p/>
+    <w:p/>
+    <w:p/>
+    <w:p/>
+    <w:p/>
+    <w:p/>
+    <w:p/>
+    <w:p/>
+    <w:p>
+      <w:bookmarkStart w:id="0" w:name="_GoBack"/>
+      <w:r>
+        <w:rPr>
+          <w:noProof/>
+        </w:rPr>
+        <w:drawing>
+          <wp:inline distT="0" distB="0" distL="0" distR="0">
+            <wp:extent cx="2298700" cy="2552700"/>
+            <wp:effectExtent l="0" t="0" r="0" b="0"/>
+            <wp:docPr id="14" name="Picture 14"/>
+            <wp:cNvGraphicFramePr>
+              <a:graphicFrameLocks xmlns:a="http://schemas.openxmlformats.org/drawingml/2006/main" noChangeAspect="1"/>
+            </wp:cNvGraphicFramePr>
+            <a:graphic xmlns:a="http://schemas.openxmlformats.org/drawingml/2006/main">
+              <a:graphicData uri="http://schemas.openxmlformats.org/drawingml/2006/picture">
+                <pic:pic xmlns:pic="http://schemas.openxmlformats.org/drawingml/2006/picture">
+                  <pic:nvPicPr>
+                    <pic:cNvPr id="14" name="Osim_Parts_Court_chart.jpg"/>
+                    <pic:cNvPicPr/>
+                  </pic:nvPicPr>
+                  <pic:blipFill>
+                    <a:blip r:embed="rId4">
+                      <a:extLst>
+                        <a:ext uri="{28A0092B-C50C-407E-A947-70E740481C1C}">
+                          <a14:useLocalDpi xmlns:a14="http://schemas.microsoft.com/office/drawing/2010/main" val="0"/>
+                        </a:ext>
+                      </a:extLst>
+                    </a:blip>
+                    <a:stretch>
+                      <a:fillRect/>
+                    </a:stretch>
+                  </pic:blipFill>
+                  <pic:spPr>
+                    <a:xfrm>
+                      <a:off x="0" y="0"/>
+                      <a:ext cx="2298700" cy="2552700"/>
+                    </a:xfrm>
+                    <a:prstGeom prst="rect">
+                      <a:avLst/>
+                    </a:prstGeom>
+                  </pic:spPr>
+                </pic:pic>
+              </a:graphicData>
+            </a:graphic>
+          </wp:inline>
+        </w:drawing>
+      </w:r>
+      <w:bookmarkEnd w:id="0"/>
     </w:p>
     <w:sectPr>
       <w:pgSz w:w="11900" w:h="16840"/>

</xml_diff>